<commit_message>
Set up drones page for project
</commit_message>
<xml_diff>
--- a/PRJ-Part1-Adv-Programming.docx
+++ b/PRJ-Part1-Adv-Programming.docx
@@ -70,23 +70,7 @@
           <w:rFonts w:ascii="Helvetica Neue" w:hAnsi="Helvetica Neue"/>
           <w:color w:val="333333"/>
         </w:rPr>
-        <w:t xml:space="preserve">We propose to develop an IoT and Robotics Asset Management Platform focused on managing and coordinating </w:t>
-      </w:r>
-      <w:proofErr w:type="spellStart"/>
-      <w:r>
-        <w:rPr>
-          <w:rFonts w:ascii="Helvetica Neue" w:hAnsi="Helvetica Neue"/>
-          <w:color w:val="333333"/>
-        </w:rPr>
-        <w:t>TelloEDU</w:t>
-      </w:r>
-      <w:proofErr w:type="spellEnd"/>
-      <w:r>
-        <w:rPr>
-          <w:rFonts w:ascii="Helvetica Neue" w:hAnsi="Helvetica Neue"/>
-          <w:color w:val="333333"/>
-        </w:rPr>
-        <w:t xml:space="preserve"> drones. The platform will offer registration, real-time monitoring, and coordinated flight capabilities. This solution aligns with modern software architecture and leverages Python-based technologies.</w:t>
+        <w:t>We propose to develop an IoT and Robotics Asset Management Platform focused on managing and coordinating TelloEDU drones. The platform will offer registration, real-time monitoring, and coordinated flight capabilities. This solution aligns with modern software architecture and leverages Python-based technologies.</w:t>
       </w:r>
     </w:p>
     <w:p>
@@ -116,15 +100,7 @@
         <w:t>Asset Registration</w:t>
       </w:r>
       <w:r>
-        <w:t xml:space="preserve">: Enable users to register </w:t>
-      </w:r>
-      <w:proofErr w:type="spellStart"/>
-      <w:r>
-        <w:t>TelloEDU</w:t>
-      </w:r>
-      <w:proofErr w:type="spellEnd"/>
-      <w:r>
-        <w:t xml:space="preserve"> drones into the system.</w:t>
+        <w:t>: Enable users to register TelloEDU drones into the system.</w:t>
       </w:r>
     </w:p>
     <w:p>
@@ -226,15 +202,7 @@
         </w:numPr>
       </w:pPr>
       <w:r>
-        <w:t xml:space="preserve">Drone SDK: </w:t>
-      </w:r>
-      <w:proofErr w:type="spellStart"/>
-      <w:r>
-        <w:t>TelloEDU</w:t>
-      </w:r>
-      <w:proofErr w:type="spellEnd"/>
-      <w:r>
-        <w:t xml:space="preserve"> SDK, Optional: Celery</w:t>
+        <w:t>Drone SDK: TelloEDU SDK, Optional: Celery</w:t>
       </w:r>
     </w:p>
     <w:p>
@@ -349,15 +317,7 @@
         <w:t>Drone Management Layer</w:t>
       </w:r>
       <w:r>
-        <w:t xml:space="preserve">: Manages and coordinates drones via the </w:t>
-      </w:r>
-      <w:proofErr w:type="spellStart"/>
-      <w:r>
-        <w:t>TelloEDU</w:t>
-      </w:r>
-      <w:proofErr w:type="spellEnd"/>
-      <w:r>
-        <w:t xml:space="preserve"> SDK</w:t>
+        <w:t>: Manages and coordinates drones via the TelloEDU SDK</w:t>
       </w:r>
     </w:p>
     <w:p>
@@ -503,15 +463,7 @@
     </w:p>
     <w:p>
       <w:r>
-        <w:t xml:space="preserve">The proposed platform offers a comprehensive solution for managing and coordinating </w:t>
-      </w:r>
-      <w:proofErr w:type="spellStart"/>
-      <w:r>
-        <w:t>TelloEDU</w:t>
-      </w:r>
-      <w:proofErr w:type="spellEnd"/>
-      <w:r>
-        <w:t xml:space="preserve"> drones, fulfilling the growing needs in the IoT and Robotics sectors. </w:t>
+        <w:t xml:space="preserve">The proposed platform offers a comprehensive solution for managing and coordinating TelloEDU drones, fulfilling the growing needs in the IoT and Robotics sectors. </w:t>
       </w:r>
     </w:p>
     <w:p/>
@@ -586,145 +538,77 @@
       <w:pPr>
         <w:pStyle w:val="TAFE-Answer"/>
       </w:pPr>
+      <w:r>
+        <w:t xml:space="preserve">By splitting code into Models, Views and Controllers, you make it much easier to test individual components, and build up components </w:t>
+      </w:r>
+      <w:r>
+        <w:t>separately. This makes projects more scalable and speeds up development as each component can be built by different team simultaneously.</w:t>
+      </w:r>
+      <w:r>
+        <w:t xml:space="preserve"> Django naturally supports MVC, though </w:t>
+      </w:r>
+      <w:r>
+        <w:t>the ‘controller’ is handled by Django and mostly hidden from users, instead Django relies on ‘templates’ to handle displaying information</w:t>
+      </w:r>
+      <w:r>
+        <w:t xml:space="preserve"> and uses views</w:t>
+      </w:r>
+      <w:r>
+        <w:t xml:space="preserve"> to pass specific information to the template.</w:t>
+      </w:r>
+      <w:r>
+        <w:t xml:space="preserve"> </w:t>
+      </w:r>
+      <w:r>
+        <w:t>In this application, Django can be used to manage the server and also to create</w:t>
+      </w:r>
+      <w:r>
+        <w:t xml:space="preserve"> most of</w:t>
+      </w:r>
+      <w:r>
+        <w:t xml:space="preserve"> the client/frontend from HTML templates</w:t>
+      </w:r>
+      <w:r>
+        <w:t xml:space="preserve">. </w:t>
+      </w:r>
+      <w:r>
+        <w:t>Using Django templates in this way means web pages can be built to support adding new drones to a swarm after setup, and add new</w:t>
+      </w:r>
+      <w:r>
+        <w:t xml:space="preserve"> relevant</w:t>
+      </w:r>
+      <w:r>
+        <w:t xml:space="preserve"> information</w:t>
+      </w:r>
+      <w:r>
+        <w:t xml:space="preserve"> for each drone</w:t>
+      </w:r>
+      <w:r>
+        <w:t xml:space="preserve"> to the control page dynamically</w:t>
+      </w:r>
+      <w:r>
+        <w:t xml:space="preserve">. </w:t>
+      </w:r>
+      <w:r>
+        <w:t>Django also by default implements CSRF (cross site request forgery) protection, guaranteeing requests are sent from this site to increase security.</w:t>
+      </w:r>
+    </w:p>
+    <w:p>
+      <w:pPr>
+        <w:pStyle w:val="Question"/>
+      </w:pPr>
+      <w:r>
+        <w:lastRenderedPageBreak/>
+        <w:t>Outline the steps needed to create, update, or delete (CRUD) these entities:</w:t>
+      </w:r>
     </w:p>
     <w:p>
       <w:pPr>
         <w:pStyle w:val="TAFE-Answer"/>
       </w:pPr>
-    </w:p>
-    <w:p>
-      <w:pPr>
-        <w:pStyle w:val="TAFE-Answer"/>
-      </w:pPr>
-    </w:p>
-    <w:p>
-      <w:pPr>
-        <w:pStyle w:val="TAFE-Answer"/>
-      </w:pPr>
-    </w:p>
-    <w:p>
-      <w:pPr>
-        <w:pStyle w:val="TAFE-Answer"/>
-      </w:pPr>
-    </w:p>
-    <w:p>
-      <w:pPr>
-        <w:pStyle w:val="TAFE-Answer"/>
-      </w:pPr>
-    </w:p>
-    <w:p>
-      <w:pPr>
-        <w:pStyle w:val="TAFE-Answer"/>
-      </w:pPr>
-    </w:p>
-    <w:p>
-      <w:pPr>
-        <w:pStyle w:val="TAFE-Answer"/>
-      </w:pPr>
-    </w:p>
-    <w:p>
-      <w:pPr>
-        <w:pStyle w:val="TAFE-Answer"/>
-      </w:pPr>
-    </w:p>
-    <w:p>
-      <w:r>
-        <w:t>The following is a proposed data model:</w:t>
-      </w:r>
-    </w:p>
-    <w:p>
-      <w:r>
-        <w:rPr>
-          <w:noProof/>
-        </w:rPr>
-        <w:drawing>
-          <wp:inline distT="0" distB="0" distL="0" distR="0" wp14:anchorId="0BD6A381" wp14:editId="09DC0720">
-            <wp:extent cx="2127738" cy="5203954"/>
-            <wp:effectExtent l="0" t="0" r="6350" b="3175"/>
-            <wp:docPr id="652330856" name="Picture 4" descr="A screenshot of a computer&#10;&#10;Description automatically generated"/>
-            <wp:cNvGraphicFramePr>
-              <a:graphicFrameLocks xmlns:a="http://schemas.openxmlformats.org/drawingml/2006/main" noChangeAspect="1"/>
-            </wp:cNvGraphicFramePr>
-            <a:graphic xmlns:a="http://schemas.openxmlformats.org/drawingml/2006/main">
-              <a:graphicData uri="http://schemas.openxmlformats.org/drawingml/2006/picture">
-                <pic:pic xmlns:pic="http://schemas.openxmlformats.org/drawingml/2006/picture">
-                  <pic:nvPicPr>
-                    <pic:cNvPr id="652330856" name="Picture 4" descr="A screenshot of a computer&#10;&#10;Description automatically generated"/>
-                    <pic:cNvPicPr/>
-                  </pic:nvPicPr>
-                  <pic:blipFill>
-                    <a:blip r:embed="rId7" cstate="print">
-                      <a:extLst>
-                        <a:ext uri="{28A0092B-C50C-407E-A947-70E740481C1C}">
-                          <a14:useLocalDpi xmlns:a14="http://schemas.microsoft.com/office/drawing/2010/main" val="0"/>
-                        </a:ext>
-                      </a:extLst>
-                    </a:blip>
-                    <a:stretch>
-                      <a:fillRect/>
-                    </a:stretch>
-                  </pic:blipFill>
-                  <pic:spPr>
-                    <a:xfrm>
-                      <a:off x="0" y="0"/>
-                      <a:ext cx="2164214" cy="5293167"/>
-                    </a:xfrm>
-                    <a:prstGeom prst="rect">
-                      <a:avLst/>
-                    </a:prstGeom>
-                  </pic:spPr>
-                </pic:pic>
-              </a:graphicData>
-            </a:graphic>
-          </wp:inline>
-        </w:drawing>
-      </w:r>
-    </w:p>
-    <w:p>
-      <w:pPr>
-        <w:pStyle w:val="Question"/>
-      </w:pPr>
-      <w:r>
-        <w:t>Outline the steps you need to take to implement this data model in Django:</w:t>
-      </w:r>
-    </w:p>
-    <w:p>
-      <w:pPr>
-        <w:pStyle w:val="TAFE-Answer"/>
-      </w:pPr>
-    </w:p>
-    <w:p>
-      <w:pPr>
-        <w:pStyle w:val="TAFE-Answer"/>
-      </w:pPr>
-    </w:p>
-    <w:p>
-      <w:pPr>
-        <w:pStyle w:val="TAFE-Answer"/>
-      </w:pPr>
-    </w:p>
-    <w:p>
-      <w:pPr>
-        <w:pStyle w:val="TAFE-Answer"/>
-      </w:pPr>
-    </w:p>
-    <w:p>
-      <w:pPr>
-        <w:pStyle w:val="TAFE-Answer"/>
-      </w:pPr>
-    </w:p>
-    <w:p>
-      <w:pPr>
-        <w:pStyle w:val="Question"/>
-      </w:pPr>
-      <w:r>
-        <w:t>Outline the steps needed to create, update, or delete (CRUD) these entities:</w:t>
-      </w:r>
-    </w:p>
-    <w:p>
-      <w:pPr>
-        <w:pStyle w:val="TAFE-Answer"/>
-      </w:pPr>
+      <w:r>
+        <w:t>Entities as in Users, APs, Swarms and Drones. Answer once Django site set up.</w:t>
+      </w:r>
     </w:p>
     <w:p>
       <w:pPr>
@@ -783,11 +667,11 @@
       <w:bookmarkEnd w:id="4"/>
     </w:p>
     <w:sectPr>
-      <w:headerReference w:type="even" r:id="rId8"/>
-      <w:headerReference w:type="default" r:id="rId9"/>
-      <w:footerReference w:type="default" r:id="rId10"/>
-      <w:headerReference w:type="first" r:id="rId11"/>
-      <w:footerReference w:type="first" r:id="rId12"/>
+      <w:headerReference w:type="even" r:id="rId7"/>
+      <w:headerReference w:type="default" r:id="rId8"/>
+      <w:footerReference w:type="default" r:id="rId9"/>
+      <w:headerReference w:type="first" r:id="rId10"/>
+      <w:footerReference w:type="first" r:id="rId11"/>
       <w:pgSz w:w="11906" w:h="16838" w:code="9"/>
       <w:pgMar w:top="1440" w:right="1440" w:bottom="1440" w:left="1440" w:header="709" w:footer="4" w:gutter="0"/>
       <w:cols w:space="720"/>
@@ -941,27 +825,7 @@
               <w:sz w:val="16"/>
               <w:szCs w:val="16"/>
             </w:rPr>
-            <w:t xml:space="preserve"> </w:t>
-          </w:r>
-          <w:proofErr w:type="gramStart"/>
-          <w:r>
-            <w:rPr>
-              <w:rFonts w:eastAsiaTheme="minorHAnsi"/>
-              <w:snapToGrid w:val="0"/>
-              <w:sz w:val="16"/>
-              <w:szCs w:val="16"/>
-            </w:rPr>
-            <w:t>V1.0  –</w:t>
-          </w:r>
-          <w:proofErr w:type="gramEnd"/>
-          <w:r>
-            <w:rPr>
-              <w:rFonts w:eastAsiaTheme="minorHAnsi"/>
-              <w:snapToGrid w:val="0"/>
-              <w:sz w:val="16"/>
-              <w:szCs w:val="16"/>
-            </w:rPr>
-            <w:t xml:space="preserve"> 19-10-2016</w:t>
+            <w:t xml:space="preserve"> V1.0  – 19-10-2016</w:t>
           </w:r>
         </w:p>
       </w:tc>
@@ -1276,16 +1140,7 @@
               <w:sz w:val="16"/>
               <w:szCs w:val="16"/>
             </w:rPr>
-            <w:t xml:space="preserve">[insert filename and path of storage folder </w:t>
-          </w:r>
-          <w:r>
-            <w:rPr>
-              <w:snapToGrid w:val="0"/>
-              <w:color w:val="0000CC"/>
-              <w:sz w:val="16"/>
-              <w:szCs w:val="16"/>
-            </w:rPr>
-            <w:t>location]</w:t>
+            <w:t>[insert filename and path of storage folder location]</w:t>
           </w:r>
         </w:p>
       </w:tc>
@@ -1322,7 +1177,6 @@
             </w:rPr>
             <w:t xml:space="preserve">[of this template] </w:t>
           </w:r>
-          <w:proofErr w:type="gramStart"/>
           <w:r>
             <w:rPr>
               <w:rFonts w:eastAsiaTheme="minorHAnsi"/>
@@ -1330,17 +1184,7 @@
               <w:sz w:val="16"/>
               <w:szCs w:val="16"/>
             </w:rPr>
-            <w:t>V1.0  –</w:t>
-          </w:r>
-          <w:proofErr w:type="gramEnd"/>
-          <w:r>
-            <w:rPr>
-              <w:rFonts w:eastAsiaTheme="minorHAnsi"/>
-              <w:snapToGrid w:val="0"/>
-              <w:sz w:val="16"/>
-              <w:szCs w:val="16"/>
-            </w:rPr>
-            <w:t xml:space="preserve"> 19-10-2016</w:t>
+            <w:t>V1.0  – 19-10-2016</w:t>
           </w:r>
         </w:p>
       </w:tc>

</xml_diff>

<commit_message>
Initial setup for django
</commit_message>
<xml_diff>
--- a/PRJ-Part1-Adv-Programming.docx
+++ b/PRJ-Part1-Adv-Programming.docx
@@ -70,23 +70,7 @@
           <w:rFonts w:ascii="Helvetica Neue" w:hAnsi="Helvetica Neue"/>
           <w:color w:val="333333"/>
         </w:rPr>
-        <w:t xml:space="preserve">We propose to develop an IoT and Robotics Asset Management Platform focused on managing and coordinating </w:t>
-      </w:r>
-      <w:proofErr w:type="spellStart"/>
-      <w:r>
-        <w:rPr>
-          <w:rFonts w:ascii="Helvetica Neue" w:hAnsi="Helvetica Neue"/>
-          <w:color w:val="333333"/>
-        </w:rPr>
-        <w:t>TelloEDU</w:t>
-      </w:r>
-      <w:proofErr w:type="spellEnd"/>
-      <w:r>
-        <w:rPr>
-          <w:rFonts w:ascii="Helvetica Neue" w:hAnsi="Helvetica Neue"/>
-          <w:color w:val="333333"/>
-        </w:rPr>
-        <w:t xml:space="preserve"> drones. The platform will offer registration, real-time monitoring, and coordinated flight capabilities. This solution aligns with modern software architecture and leverages Python-based technologies.</w:t>
+        <w:t>We propose to develop an IoT and Robotics Asset Management Platform focused on managing and coordinating TelloEDU drones. The platform will offer registration, real-time monitoring, and coordinated flight capabilities. This solution aligns with modern software architecture and leverages Python-based technologies.</w:t>
       </w:r>
     </w:p>
     <w:p>
@@ -116,15 +100,7 @@
         <w:t>Asset Registration</w:t>
       </w:r>
       <w:r>
-        <w:t xml:space="preserve">: Enable users to register </w:t>
-      </w:r>
-      <w:proofErr w:type="spellStart"/>
-      <w:r>
-        <w:t>TelloEDU</w:t>
-      </w:r>
-      <w:proofErr w:type="spellEnd"/>
-      <w:r>
-        <w:t xml:space="preserve"> drones into the system.</w:t>
+        <w:t>: Enable users to register TelloEDU drones into the system.</w:t>
       </w:r>
     </w:p>
     <w:p>
@@ -226,15 +202,7 @@
         </w:numPr>
       </w:pPr>
       <w:r>
-        <w:t xml:space="preserve">Drone SDK: </w:t>
-      </w:r>
-      <w:proofErr w:type="spellStart"/>
-      <w:r>
-        <w:t>TelloEDU</w:t>
-      </w:r>
-      <w:proofErr w:type="spellEnd"/>
-      <w:r>
-        <w:t xml:space="preserve"> SDK, Optional: Celery</w:t>
+        <w:t>Drone SDK: TelloEDU SDK, Optional: Celery</w:t>
       </w:r>
     </w:p>
     <w:p>
@@ -349,15 +317,7 @@
         <w:t>Drone Management Layer</w:t>
       </w:r>
       <w:r>
-        <w:t xml:space="preserve">: Manages and coordinates drones via the </w:t>
-      </w:r>
-      <w:proofErr w:type="spellStart"/>
-      <w:r>
-        <w:t>TelloEDU</w:t>
-      </w:r>
-      <w:proofErr w:type="spellEnd"/>
-      <w:r>
-        <w:t xml:space="preserve"> SDK</w:t>
+        <w:t>: Manages and coordinates drones via the TelloEDU SDK</w:t>
       </w:r>
     </w:p>
     <w:p>
@@ -503,15 +463,7 @@
     </w:p>
     <w:p>
       <w:r>
-        <w:t xml:space="preserve">The proposed platform offers a comprehensive solution for managing and coordinating </w:t>
-      </w:r>
-      <w:proofErr w:type="spellStart"/>
-      <w:r>
-        <w:t>TelloEDU</w:t>
-      </w:r>
-      <w:proofErr w:type="spellEnd"/>
-      <w:r>
-        <w:t xml:space="preserve"> drones, fulfilling the growing needs in the IoT and Robotics sectors. </w:t>
+        <w:t xml:space="preserve">The proposed platform offers a comprehensive solution for managing and coordinating TelloEDU drones, fulfilling the growing needs in the IoT and Robotics sectors. </w:t>
       </w:r>
     </w:p>
     <w:p/>
@@ -586,145 +538,77 @@
       <w:pPr>
         <w:pStyle w:val="TAFE-Answer"/>
       </w:pPr>
+      <w:r>
+        <w:t xml:space="preserve">By splitting code into Models, Views and Controllers, you make it much easier to test individual components, and build up components </w:t>
+      </w:r>
+      <w:r>
+        <w:t>separately. This makes projects more scalable and speeds up development as each component can be built by different team simultaneously.</w:t>
+      </w:r>
+      <w:r>
+        <w:t xml:space="preserve"> Django naturally supports MVC, though </w:t>
+      </w:r>
+      <w:r>
+        <w:t>the ‘controller’ is handled by Django and mostly hidden from users, instead Django relies on ‘templates’ to handle displaying information</w:t>
+      </w:r>
+      <w:r>
+        <w:t xml:space="preserve"> and uses views</w:t>
+      </w:r>
+      <w:r>
+        <w:t xml:space="preserve"> to pass specific information to the template.</w:t>
+      </w:r>
+      <w:r>
+        <w:t xml:space="preserve"> </w:t>
+      </w:r>
+      <w:r>
+        <w:t>In this application, Django can be used to manage the server and also to create</w:t>
+      </w:r>
+      <w:r>
+        <w:t xml:space="preserve"> most of</w:t>
+      </w:r>
+      <w:r>
+        <w:t xml:space="preserve"> the client/frontend from HTML templates</w:t>
+      </w:r>
+      <w:r>
+        <w:t xml:space="preserve">. </w:t>
+      </w:r>
+      <w:r>
+        <w:t>Using Django templates in this way means web pages can be built to support adding new drones to a swarm after setup, and add new</w:t>
+      </w:r>
+      <w:r>
+        <w:t xml:space="preserve"> relevant</w:t>
+      </w:r>
+      <w:r>
+        <w:t xml:space="preserve"> information</w:t>
+      </w:r>
+      <w:r>
+        <w:t xml:space="preserve"> for each drone</w:t>
+      </w:r>
+      <w:r>
+        <w:t xml:space="preserve"> to the control page dynamically</w:t>
+      </w:r>
+      <w:r>
+        <w:t xml:space="preserve">. </w:t>
+      </w:r>
+      <w:r>
+        <w:t>Django also by default implements CSRF (cross site request forgery) protection, guaranteeing requests are sent from this site to increase security.</w:t>
+      </w:r>
+    </w:p>
+    <w:p>
+      <w:pPr>
+        <w:pStyle w:val="Question"/>
+      </w:pPr>
+      <w:r>
+        <w:lastRenderedPageBreak/>
+        <w:t>Outline the steps needed to create, update, or delete (CRUD) these entities:</w:t>
+      </w:r>
     </w:p>
     <w:p>
       <w:pPr>
         <w:pStyle w:val="TAFE-Answer"/>
       </w:pPr>
-    </w:p>
-    <w:p>
-      <w:pPr>
-        <w:pStyle w:val="TAFE-Answer"/>
-      </w:pPr>
-    </w:p>
-    <w:p>
-      <w:pPr>
-        <w:pStyle w:val="TAFE-Answer"/>
-      </w:pPr>
-    </w:p>
-    <w:p>
-      <w:pPr>
-        <w:pStyle w:val="TAFE-Answer"/>
-      </w:pPr>
-    </w:p>
-    <w:p>
-      <w:pPr>
-        <w:pStyle w:val="TAFE-Answer"/>
-      </w:pPr>
-    </w:p>
-    <w:p>
-      <w:pPr>
-        <w:pStyle w:val="TAFE-Answer"/>
-      </w:pPr>
-    </w:p>
-    <w:p>
-      <w:pPr>
-        <w:pStyle w:val="TAFE-Answer"/>
-      </w:pPr>
-    </w:p>
-    <w:p>
-      <w:pPr>
-        <w:pStyle w:val="TAFE-Answer"/>
-      </w:pPr>
-    </w:p>
-    <w:p>
-      <w:r>
-        <w:t>The following is a proposed data model:</w:t>
-      </w:r>
-    </w:p>
-    <w:p>
-      <w:r>
-        <w:rPr>
-          <w:noProof/>
-        </w:rPr>
-        <w:drawing>
-          <wp:inline distT="0" distB="0" distL="0" distR="0" wp14:anchorId="0BD6A381" wp14:editId="09DC0720">
-            <wp:extent cx="2127738" cy="5203954"/>
-            <wp:effectExtent l="0" t="0" r="6350" b="3175"/>
-            <wp:docPr id="652330856" name="Picture 4" descr="A screenshot of a computer&#10;&#10;Description automatically generated"/>
-            <wp:cNvGraphicFramePr>
-              <a:graphicFrameLocks xmlns:a="http://schemas.openxmlformats.org/drawingml/2006/main" noChangeAspect="1"/>
-            </wp:cNvGraphicFramePr>
-            <a:graphic xmlns:a="http://schemas.openxmlformats.org/drawingml/2006/main">
-              <a:graphicData uri="http://schemas.openxmlformats.org/drawingml/2006/picture">
-                <pic:pic xmlns:pic="http://schemas.openxmlformats.org/drawingml/2006/picture">
-                  <pic:nvPicPr>
-                    <pic:cNvPr id="652330856" name="Picture 4" descr="A screenshot of a computer&#10;&#10;Description automatically generated"/>
-                    <pic:cNvPicPr/>
-                  </pic:nvPicPr>
-                  <pic:blipFill>
-                    <a:blip r:embed="rId7" cstate="print">
-                      <a:extLst>
-                        <a:ext uri="{28A0092B-C50C-407E-A947-70E740481C1C}">
-                          <a14:useLocalDpi xmlns:a14="http://schemas.microsoft.com/office/drawing/2010/main" val="0"/>
-                        </a:ext>
-                      </a:extLst>
-                    </a:blip>
-                    <a:stretch>
-                      <a:fillRect/>
-                    </a:stretch>
-                  </pic:blipFill>
-                  <pic:spPr>
-                    <a:xfrm>
-                      <a:off x="0" y="0"/>
-                      <a:ext cx="2164214" cy="5293167"/>
-                    </a:xfrm>
-                    <a:prstGeom prst="rect">
-                      <a:avLst/>
-                    </a:prstGeom>
-                  </pic:spPr>
-                </pic:pic>
-              </a:graphicData>
-            </a:graphic>
-          </wp:inline>
-        </w:drawing>
-      </w:r>
-    </w:p>
-    <w:p>
-      <w:pPr>
-        <w:pStyle w:val="Question"/>
-      </w:pPr>
-      <w:r>
-        <w:t>Outline the steps you need to take to implement this data model in Django:</w:t>
-      </w:r>
-    </w:p>
-    <w:p>
-      <w:pPr>
-        <w:pStyle w:val="TAFE-Answer"/>
-      </w:pPr>
-    </w:p>
-    <w:p>
-      <w:pPr>
-        <w:pStyle w:val="TAFE-Answer"/>
-      </w:pPr>
-    </w:p>
-    <w:p>
-      <w:pPr>
-        <w:pStyle w:val="TAFE-Answer"/>
-      </w:pPr>
-    </w:p>
-    <w:p>
-      <w:pPr>
-        <w:pStyle w:val="TAFE-Answer"/>
-      </w:pPr>
-    </w:p>
-    <w:p>
-      <w:pPr>
-        <w:pStyle w:val="TAFE-Answer"/>
-      </w:pPr>
-    </w:p>
-    <w:p>
-      <w:pPr>
-        <w:pStyle w:val="Question"/>
-      </w:pPr>
-      <w:r>
-        <w:t>Outline the steps needed to create, update, or delete (CRUD) these entities:</w:t>
-      </w:r>
-    </w:p>
-    <w:p>
-      <w:pPr>
-        <w:pStyle w:val="TAFE-Answer"/>
-      </w:pPr>
+      <w:r>
+        <w:t>Entities as in Users, APs, Swarms and Drones. Answer once Django site set up.</w:t>
+      </w:r>
     </w:p>
     <w:p>
       <w:pPr>
@@ -783,11 +667,11 @@
       <w:bookmarkEnd w:id="4"/>
     </w:p>
     <w:sectPr>
-      <w:headerReference w:type="even" r:id="rId8"/>
-      <w:headerReference w:type="default" r:id="rId9"/>
-      <w:footerReference w:type="default" r:id="rId10"/>
-      <w:headerReference w:type="first" r:id="rId11"/>
-      <w:footerReference w:type="first" r:id="rId12"/>
+      <w:headerReference w:type="even" r:id="rId7"/>
+      <w:headerReference w:type="default" r:id="rId8"/>
+      <w:footerReference w:type="default" r:id="rId9"/>
+      <w:headerReference w:type="first" r:id="rId10"/>
+      <w:footerReference w:type="first" r:id="rId11"/>
       <w:pgSz w:w="11906" w:h="16838" w:code="9"/>
       <w:pgMar w:top="1440" w:right="1440" w:bottom="1440" w:left="1440" w:header="709" w:footer="4" w:gutter="0"/>
       <w:cols w:space="720"/>
@@ -941,27 +825,7 @@
               <w:sz w:val="16"/>
               <w:szCs w:val="16"/>
             </w:rPr>
-            <w:t xml:space="preserve"> </w:t>
-          </w:r>
-          <w:proofErr w:type="gramStart"/>
-          <w:r>
-            <w:rPr>
-              <w:rFonts w:eastAsiaTheme="minorHAnsi"/>
-              <w:snapToGrid w:val="0"/>
-              <w:sz w:val="16"/>
-              <w:szCs w:val="16"/>
-            </w:rPr>
-            <w:t>V1.0  –</w:t>
-          </w:r>
-          <w:proofErr w:type="gramEnd"/>
-          <w:r>
-            <w:rPr>
-              <w:rFonts w:eastAsiaTheme="minorHAnsi"/>
-              <w:snapToGrid w:val="0"/>
-              <w:sz w:val="16"/>
-              <w:szCs w:val="16"/>
-            </w:rPr>
-            <w:t xml:space="preserve"> 19-10-2016</w:t>
+            <w:t xml:space="preserve"> V1.0  – 19-10-2016</w:t>
           </w:r>
         </w:p>
       </w:tc>
@@ -1276,16 +1140,7 @@
               <w:sz w:val="16"/>
               <w:szCs w:val="16"/>
             </w:rPr>
-            <w:t xml:space="preserve">[insert filename and path of storage folder </w:t>
-          </w:r>
-          <w:r>
-            <w:rPr>
-              <w:snapToGrid w:val="0"/>
-              <w:color w:val="0000CC"/>
-              <w:sz w:val="16"/>
-              <w:szCs w:val="16"/>
-            </w:rPr>
-            <w:t>location]</w:t>
+            <w:t>[insert filename and path of storage folder location]</w:t>
           </w:r>
         </w:p>
       </w:tc>
@@ -1322,7 +1177,6 @@
             </w:rPr>
             <w:t xml:space="preserve">[of this template] </w:t>
           </w:r>
-          <w:proofErr w:type="gramStart"/>
           <w:r>
             <w:rPr>
               <w:rFonts w:eastAsiaTheme="minorHAnsi"/>
@@ -1330,17 +1184,7 @@
               <w:sz w:val="16"/>
               <w:szCs w:val="16"/>
             </w:rPr>
-            <w:t>V1.0  –</w:t>
-          </w:r>
-          <w:proofErr w:type="gramEnd"/>
-          <w:r>
-            <w:rPr>
-              <w:rFonts w:eastAsiaTheme="minorHAnsi"/>
-              <w:snapToGrid w:val="0"/>
-              <w:sz w:val="16"/>
-              <w:szCs w:val="16"/>
-            </w:rPr>
-            <w:t xml:space="preserve"> 19-10-2016</w:t>
+            <w:t>V1.0  – 19-10-2016</w:t>
           </w:r>
         </w:p>
       </w:tc>

</xml_diff>